<commit_message>
Repair the window to add agreement
</commit_message>
<xml_diff>
--- a/public/dogovor/soglashenie.docx
+++ b/public/dogovor/soglashenie.docx
@@ -350,7 +350,7 @@
           <w:sz w:val="22"/>
           <w:szCs w:val="22"/>
         </w:rPr>
-        <w:t>2022-11-28 17:14:24</w:t>
+        <w:t>2022-11-29 12:06:54</w:t>
       </w:r>
       <w:bookmarkEnd w:id="0"/>
       <w:r>
@@ -717,7 +717,7 @@
           <w:szCs w:val="22"/>
           <w:lang w:val="ru-RU" w:eastAsia="zh-CN" w:bidi="ar-SA"/>
         </w:rPr>
-        <w:t>тест редиректа</w:t>
+        <w:t>Регистрация ООО (1 учредитель) (7200)</w:t>
       </w:r>
       <w:r>
         <w:rPr>
@@ -957,7 +957,7 @@
           <w:szCs w:val="22"/>
           <w:lang w:val="ru-RU"/>
         </w:rPr>
-        <w:t>10000</w:t>
+        <w:t>7200</w:t>
       </w:r>
       <w:r>
         <w:rPr>
@@ -1067,7 +1067,7 @@
           <w:sz w:val="22"/>
           <w:szCs w:val="22"/>
         </w:rPr>
-        <w:t>500;</w:t>
+        <w:t>5000;</w:t>
       </w:r>
     </w:p>
     <w:p>
@@ -2173,7 +2173,7 @@
           <w:szCs w:val="22"/>
           <w:lang w:val="ru-RU" w:eastAsia="zh-CN" w:bidi="ar-SA"/>
         </w:rPr>
-        <w:t>адрес гришневского 2</w:t>
+        <w:t>адрес гришневского</w:t>
       </w:r>
     </w:p>
     <w:p>
@@ -3446,7 +3446,7 @@
           <w:szCs w:val="20"/>
           <w:lang w:val="ru-RU" w:eastAsia="zh-CN" w:bidi="ar-SA"/>
         </w:rPr>
-        <w:t>адрес гришневского 2</w:t>
+        <w:t>адрес гришневского</w:t>
       </w:r>
       <w:r>
         <w:rPr>
@@ -3531,7 +3531,7 @@
           <w:sz w:val="20"/>
           <w:szCs w:val="20"/>
         </w:rPr>
-        <w:t>2022-11-28 17:14:24</w:t>
+        <w:t>2022-11-29 12:06:54</w:t>
       </w:r>
     </w:p>
     <w:p>
@@ -3836,7 +3836,7 @@
                 <w:sz w:val="20"/>
                 <w:szCs w:val="20"/>
               </w:rPr>
-              <w:t>тест редиректа</w:t>
+              <w:t>Простой иск (5000)</w:t>
             </w:r>
             <w:r>
               <w:rPr>
@@ -3912,7 +3912,7 @@
                 <w:sz w:val="20"/>
                 <w:szCs w:val="20"/>
               </w:rPr>
-              <w:t>500</w:t>
+              <w:t>5000</w:t>
             </w:r>
             <w:r>
               <w:rPr>
@@ -4024,7 +4024,7 @@
                 <w:sz w:val="20"/>
                 <w:szCs w:val="20"/>
               </w:rPr>
-              <w:t>500</w:t>
+              <w:t>5000</w:t>
             </w:r>
             <w:r>
               <w:rPr>
@@ -4060,7 +4060,7 @@
           <w:sz w:val="20"/>
           <w:szCs w:val="20"/>
         </w:rPr>
-        <w:t>500</w:t>
+        <w:t>5000</w:t>
       </w:r>
       <w:r>
         <w:rPr>
@@ -4453,7 +4453,7 @@
           <w:sz w:val="20"/>
           <w:szCs w:val="20"/>
         </w:rPr>
-        <w:t>2022-11-28 17:14:24</w:t>
+        <w:t>2022-11-29 12:06:54</w:t>
       </w:r>
       <w:r>
         <w:rPr>
@@ -5994,7 +5994,7 @@
                 <w:sz w:val="12"/>
                 <w:szCs w:val="24"/>
               </w:rPr>
-              <w:t>2022-11-28 17:14:24</w:t>
+              <w:t>2022-11-29 12:06:54</w:t>
             </w:r>
             <w:r>
               <w:rPr>
@@ -6706,7 +6706,7 @@
                 <w:sz w:val="16"/>
                 <w:szCs w:val="16"/>
               </w:rPr>
-              <w:t>500</w:t>
+              <w:t>5000</w:t>
             </w:r>
             <w:r>
               <w:rPr>
@@ -7055,7 +7055,7 @@
                 <w:sz w:val="24"/>
                 <w:szCs w:val="24"/>
               </w:rPr>
-              <w:t>500</w:t>
+              <w:t>5000</w:t>
             </w:r>
             <w:r>
               <w:rPr>
@@ -8340,7 +8340,7 @@
           <w:sz w:val="24"/>
           <w:szCs w:val="24"/>
         </w:rPr>
-        <w:t>2022-11-28 17:14:24</w:t>
+        <w:t>2022-11-29 12:06:54</w:t>
       </w:r>
       <w:r>
         <w:rPr>
@@ -8792,7 +8792,7 @@
                 <w:szCs w:val="24"/>
                 <w:lang w:val="ru-RU" w:eastAsia="zh-CN" w:bidi="ar-SA"/>
               </w:rPr>
-              <w:t>тест редиректа</w:t>
+              <w:t>Регистрация ООО (1 учредитель) (7200)</w:t>
             </w:r>
             <w:r>
               <w:rPr>
@@ -9116,7 +9116,7 @@
                 <w:szCs w:val="24"/>
                 <w:lang w:val="ru-RU" w:eastAsia="zh-CN" w:bidi="ar-SA"/>
               </w:rPr>
-              <w:t>10000</w:t>
+              <w:t>7200</w:t>
             </w:r>
             <w:r>
               <w:rPr>
@@ -9398,7 +9398,7 @@
           <w:sz w:val="24"/>
           <w:szCs w:val="24"/>
         </w:rPr>
-        <w:t>10000</w:t>
+        <w:t>7200</w:t>
       </w:r>
       <w:r>
         <w:rPr>
@@ -10555,7 +10555,7 @@
           <w:sz w:val="24"/>
           <w:szCs w:val="24"/>
         </w:rPr>
-        <w:t>2022-11-28 17:14:24</w:t>
+        <w:t>2022-11-29 12:06:54</w:t>
       </w:r>
       <w:r>
         <w:rPr>
@@ -13413,7 +13413,7 @@
                       <w:sz w:val="24"/>
                       <w:szCs w:val="24"/>
                     </w:rPr>
-                    <w:t>2022-11-28 17:14:24</w:t>
+                    <w:t>2022-11-29 12:06:54</w:t>
                   </w:r>
                 </w:p>
               </w:tc>
@@ -14134,7 +14134,7 @@
                 <w:sz w:val="24"/>
                 <w:szCs w:val="24"/>
               </w:rPr>
-              <w:t>2022-11-28 17:14:24</w:t>
+              <w:t>2022-11-29 12:06:54</w:t>
             </w:r>
           </w:p>
           <w:p>
@@ -15588,7 +15588,7 @@
                       <w:sz w:val="24"/>
                       <w:szCs w:val="24"/>
                     </w:rPr>
-                    <w:t>2022-11-28 17:14:24</w:t>
+                    <w:t>2022-11-29 12:06:54</w:t>
                   </w:r>
                 </w:p>
               </w:tc>
@@ -16309,7 +16309,7 @@
                 <w:sz w:val="24"/>
                 <w:szCs w:val="24"/>
               </w:rPr>
-              <w:t>2022-11-28 17:14:24</w:t>
+              <w:t>2022-11-29 12:06:54</w:t>
             </w:r>
           </w:p>
           <w:p>

</xml_diff>